<commit_message>
GGP 1, 2 done 3 begin
</commit_message>
<xml_diff>
--- a/3xHIT/Sem2/GGP/Geschichte/Fragen Imperialismus.docx
+++ b/3xHIT/Sem2/GGP/Geschichte/Fragen Imperialismus.docx
@@ -162,11 +162,6 @@
           <w:lang w:val="de-DE"/>
         </w:rPr>
         <w:tab/>
-      </w:r>
-      <w:r>
-        <w:rPr>
-          <w:lang w:val="de-DE"/>
-        </w:rPr>
         <w:t>Imperialismus: lat imperal = herschen</w:t>
       </w:r>
     </w:p>
@@ -182,12 +177,13 @@
           <w:lang w:val="de-DE"/>
         </w:rPr>
         <w:tab/>
-      </w:r>
-      <w:r>
-        <w:rPr>
-          <w:lang w:val="de-DE"/>
-        </w:rPr>
         <w:t xml:space="preserve">Kolonialismus: </w:t>
+      </w:r>
+      <w:r>
+        <w:rPr>
+          <w:lang w:val="de-DE"/>
+        </w:rPr>
+        <w:t>Ein gebiet in einem Anderen Land einnehmen</w:t>
       </w:r>
     </w:p>
     <w:p>
@@ -233,11 +229,6 @@
           <w:lang w:val="de-DE"/>
         </w:rPr>
         <w:tab/>
-      </w:r>
-      <w:r>
-        <w:rPr>
-          <w:lang w:val="de-DE"/>
-        </w:rPr>
         <w:t>Wirtschaft, Auswanderer, Rohstoffe, verbreitung des Glaubens</w:t>
       </w:r>
     </w:p>
@@ -374,11 +365,6 @@
           <w:lang w:val="de-DE"/>
         </w:rPr>
         <w:tab/>
-      </w:r>
-      <w:r>
-        <w:rPr>
-          <w:lang w:val="de-DE"/>
-        </w:rPr>
         <w:t>wie afrika unter den europäern aufgeteilt werden soll</w:t>
       </w:r>
     </w:p>
@@ -1112,6 +1098,7 @@
     <w:qFormat/>
     <w:pPr>
       <w:widowControl/>
+      <w:suppressAutoHyphens w:val="true"/>
       <w:bidi w:val="0"/>
       <w:spacing w:before="0" w:after="0"/>
       <w:jc w:val="left"/>

</xml_diff>